<commit_message>
Ispravljeni logoi u SSU fajloviba
</commit_message>
<xml_diff>
--- a/Dokumentacija/Faza2/SSU/Specifikacija scenarija upotrebe funkcionalnosti brisanja bilo koje reklame v1.1.docx
+++ b/Dokumentacija/Faza2/SSU/Specifikacija scenarija upotrebe funkcionalnosti brisanja bilo koje reklame v1.1.docx
@@ -92,6 +92,53 @@
           <w:rFonts w:cstheme="minorHAnsi"/>
         </w:rPr>
       </w:pPr>
+      <w:r>
+        <w:rPr>
+          <w:b/>
+          <w:noProof/>
+        </w:rPr>
+        <w:drawing>
+          <wp:inline distT="0" distB="0" distL="0" distR="0" wp14:anchorId="77DA6653" wp14:editId="10946A5A">
+            <wp:extent cx="1455420" cy="1455420"/>
+            <wp:effectExtent l="0" t="0" r="0" b="0"/>
+            <wp:docPr id="2" name="Picture 2"/>
+            <wp:cNvGraphicFramePr>
+              <a:graphicFrameLocks xmlns:a="http://schemas.openxmlformats.org/drawingml/2006/main" noChangeAspect="1"/>
+            </wp:cNvGraphicFramePr>
+            <a:graphic xmlns:a="http://schemas.openxmlformats.org/drawingml/2006/main">
+              <a:graphicData uri="http://schemas.openxmlformats.org/drawingml/2006/picture">
+                <pic:pic xmlns:pic="http://schemas.openxmlformats.org/drawingml/2006/picture">
+                  <pic:nvPicPr>
+                    <pic:cNvPr id="1" name="PSI-ES-Logo.png"/>
+                    <pic:cNvPicPr/>
+                  </pic:nvPicPr>
+                  <pic:blipFill>
+                    <a:blip r:embed="rId5" cstate="print">
+                      <a:extLst>
+                        <a:ext uri="{28A0092B-C50C-407E-A947-70E740481C1C}">
+                          <a14:useLocalDpi xmlns:a14="http://schemas.microsoft.com/office/drawing/2010/main" val="0"/>
+                        </a:ext>
+                      </a:extLst>
+                    </a:blip>
+                    <a:stretch>
+                      <a:fillRect/>
+                    </a:stretch>
+                  </pic:blipFill>
+                  <pic:spPr>
+                    <a:xfrm>
+                      <a:off x="0" y="0"/>
+                      <a:ext cx="1455420" cy="1455420"/>
+                    </a:xfrm>
+                    <a:prstGeom prst="rect">
+                      <a:avLst/>
+                    </a:prstGeom>
+                  </pic:spPr>
+                </pic:pic>
+              </a:graphicData>
+            </a:graphic>
+          </wp:inline>
+        </w:drawing>
+      </w:r>
     </w:p>
     <w:p>
       <w:pPr>
@@ -112,36 +159,6 @@
         </w:rPr>
         <w:t>Explore Serbia</w:t>
       </w:r>
-    </w:p>
-    <w:p>
-      <w:pPr>
-        <w:jc w:val="center"/>
-        <w:rPr>
-          <w:rFonts w:cstheme="minorHAnsi"/>
-          <w:sz w:val="36"/>
-          <w:szCs w:val="36"/>
-        </w:rPr>
-      </w:pPr>
-    </w:p>
-    <w:p>
-      <w:pPr>
-        <w:jc w:val="center"/>
-        <w:rPr>
-          <w:rFonts w:cstheme="minorHAnsi"/>
-          <w:sz w:val="36"/>
-          <w:szCs w:val="36"/>
-        </w:rPr>
-      </w:pPr>
-    </w:p>
-    <w:p>
-      <w:pPr>
-        <w:jc w:val="center"/>
-        <w:rPr>
-          <w:rFonts w:cstheme="minorHAnsi"/>
-          <w:sz w:val="36"/>
-          <w:szCs w:val="36"/>
-        </w:rPr>
-      </w:pPr>
     </w:p>
     <w:p>
       <w:pPr>
@@ -197,6 +214,8 @@
           <w:rFonts w:cstheme="minorHAnsi"/>
         </w:rPr>
       </w:pPr>
+      <w:bookmarkStart w:id="0" w:name="_GoBack"/>
+      <w:bookmarkEnd w:id="0"/>
     </w:p>
     <w:p>
       <w:pPr>
@@ -1632,7 +1651,7 @@
           <w:color w:val="000000" w:themeColor="text1"/>
         </w:rPr>
       </w:pPr>
-      <w:bookmarkStart w:id="0" w:name="_Toc98687799"/>
+      <w:bookmarkStart w:id="1" w:name="_Toc98687799"/>
       <w:r>
         <w:rPr>
           <w:b/>
@@ -1641,7 +1660,7 @@
         <w:lastRenderedPageBreak/>
         <w:t>Uvod</w:t>
       </w:r>
-      <w:bookmarkEnd w:id="0"/>
+      <w:bookmarkEnd w:id="1"/>
     </w:p>
     <w:p>
       <w:pPr>
@@ -1656,7 +1675,7 @@
           <w:color w:val="000000" w:themeColor="text1"/>
         </w:rPr>
       </w:pPr>
-      <w:bookmarkStart w:id="1" w:name="_Toc98687800"/>
+      <w:bookmarkStart w:id="2" w:name="_Toc98687800"/>
       <w:r>
         <w:rPr>
           <w:b/>
@@ -1664,7 +1683,7 @@
         </w:rPr>
         <w:t>Rezime</w:t>
       </w:r>
-      <w:bookmarkEnd w:id="1"/>
+      <w:bookmarkEnd w:id="2"/>
     </w:p>
     <w:p>
       <w:pPr>
@@ -1698,7 +1717,7 @@
           <w:color w:val="000000" w:themeColor="text1"/>
         </w:rPr>
       </w:pPr>
-      <w:bookmarkStart w:id="2" w:name="_Toc98687801"/>
+      <w:bookmarkStart w:id="3" w:name="_Toc98687801"/>
       <w:r>
         <w:rPr>
           <w:b/>
@@ -1706,7 +1725,7 @@
         </w:rPr>
         <w:t>Namena dokumenta i ciljne grupe</w:t>
       </w:r>
-      <w:bookmarkEnd w:id="2"/>
+      <w:bookmarkEnd w:id="3"/>
     </w:p>
     <w:p>
       <w:pPr>
@@ -1739,7 +1758,7 @@
           <w:color w:val="000000" w:themeColor="text1"/>
         </w:rPr>
       </w:pPr>
-      <w:bookmarkStart w:id="3" w:name="_Toc98687802"/>
+      <w:bookmarkStart w:id="4" w:name="_Toc98687802"/>
       <w:r>
         <w:rPr>
           <w:b/>
@@ -1747,7 +1766,7 @@
         </w:rPr>
         <w:t>Reference</w:t>
       </w:r>
-      <w:bookmarkEnd w:id="3"/>
+      <w:bookmarkEnd w:id="4"/>
     </w:p>
     <w:p>
       <w:pPr>
@@ -1804,7 +1823,7 @@
           <w:color w:val="000000" w:themeColor="text1"/>
         </w:rPr>
       </w:pPr>
-      <w:bookmarkStart w:id="4" w:name="_Toc98687803"/>
+      <w:bookmarkStart w:id="5" w:name="_Toc98687803"/>
       <w:r>
         <w:rPr>
           <w:b/>
@@ -1812,7 +1831,7 @@
         </w:rPr>
         <w:t>Otvorena pitanja</w:t>
       </w:r>
-      <w:bookmarkEnd w:id="4"/>
+      <w:bookmarkEnd w:id="5"/>
     </w:p>
     <w:tbl>
       <w:tblPr>
@@ -2258,7 +2277,7 @@
           <w:color w:val="000000" w:themeColor="text1"/>
         </w:rPr>
       </w:pPr>
-      <w:bookmarkStart w:id="5" w:name="_Toc98687804"/>
+      <w:bookmarkStart w:id="6" w:name="_Toc98687804"/>
       <w:r>
         <w:rPr>
           <w:b/>
@@ -2266,7 +2285,7 @@
         </w:rPr>
         <w:t xml:space="preserve">Scenario </w:t>
       </w:r>
-      <w:bookmarkEnd w:id="5"/>
+      <w:bookmarkEnd w:id="6"/>
       <w:r>
         <w:rPr>
           <w:b/>
@@ -2285,7 +2304,7 @@
           <w:color w:val="000000" w:themeColor="text1"/>
         </w:rPr>
       </w:pPr>
-      <w:bookmarkStart w:id="6" w:name="_Toc98687805"/>
+      <w:bookmarkStart w:id="7" w:name="_Toc98687805"/>
       <w:r>
         <w:rPr>
           <w:b/>
@@ -2293,7 +2312,7 @@
         </w:rPr>
         <w:t>2.1      Kratak opis</w:t>
       </w:r>
-      <w:bookmarkEnd w:id="6"/>
+      <w:bookmarkEnd w:id="7"/>
     </w:p>
     <w:p>
       <w:pPr>
@@ -2341,7 +2360,7 @@
           <w:color w:val="000000" w:themeColor="text1"/>
         </w:rPr>
       </w:pPr>
-      <w:bookmarkStart w:id="7" w:name="_Toc98687806"/>
+      <w:bookmarkStart w:id="8" w:name="_Toc98687806"/>
       <w:r>
         <w:rPr>
           <w:rFonts w:cstheme="majorHAnsi"/>
@@ -2365,7 +2384,7 @@
         </w:rPr>
         <w:t>Tok dogadjaja</w:t>
       </w:r>
-      <w:bookmarkEnd w:id="7"/>
+      <w:bookmarkEnd w:id="8"/>
     </w:p>
     <w:p>
       <w:pPr>
@@ -2479,8 +2498,6 @@
         <w:lastRenderedPageBreak/>
         <w:t>Prvi alternativni tok:</w:t>
       </w:r>
-      <w:bookmarkStart w:id="8" w:name="_GoBack"/>
-      <w:bookmarkEnd w:id="8"/>
     </w:p>
     <w:p>
       <w:pPr>

</xml_diff>